<commit_message>
Update Reposicionamiento de drogas.docx
Trabajo de bioinfomratica sobre RD

Autores: JO; MF; FP; JDG
</commit_message>
<xml_diff>
--- a/Documento de Word/Reposicionamiento de drogas.docx
+++ b/Documento de Word/Reposicionamiento de drogas.docx
@@ -5976,12 +5976,12 @@
           <wp:inline distB="114300" distT="114300" distL="114300" distR="114300">
             <wp:extent cx="3762375" cy="3076575"/>
             <wp:effectExtent b="0" l="0" r="0" t="0"/>
-            <wp:docPr id="1" name="image2.png"/>
+            <wp:docPr id="1" name="image3.png"/>
             <a:graphic>
               <a:graphicData uri="http://schemas.openxmlformats.org/drawingml/2006/picture">
                 <pic:pic>
                   <pic:nvPicPr>
-                    <pic:cNvPr id="0" name="image2.png"/>
+                    <pic:cNvPr id="0" name="image3.png"/>
                     <pic:cNvPicPr preferRelativeResize="0"/>
                   </pic:nvPicPr>
                   <pic:blipFill>
@@ -6056,12 +6056,12 @@
           <wp:inline distB="114300" distT="114300" distL="114300" distR="114300">
             <wp:extent cx="2914650" cy="3019425"/>
             <wp:effectExtent b="0" l="0" r="0" t="0"/>
-            <wp:docPr id="4" name="image3.png"/>
+            <wp:docPr id="4" name="image2.png"/>
             <a:graphic>
               <a:graphicData uri="http://schemas.openxmlformats.org/drawingml/2006/picture">
                 <pic:pic>
                   <pic:nvPicPr>
-                    <pic:cNvPr id="0" name="image3.png"/>
+                    <pic:cNvPr id="0" name="image2.png"/>
                     <pic:cNvPicPr preferRelativeResize="0"/>
                   </pic:nvPicPr>
                   <pic:blipFill>
@@ -6312,7 +6312,7 @@
           <w:szCs w:val="24"/>
           <w:rtl w:val="0"/>
         </w:rPr>
-        <w:t xml:space="preserve">El reposicionamiento de fármacos mediado por enfoque computacionales es una de esas técnicas. Algunos ejemplos son redes de interacciones proteína-proteína, o, las redes de proximidad que se presentan como una alternativa rápida y eficaz para la reposición de medicamentos aprobados previamente. Estas herramientas permiten predecir el mecanismo de acción proteína-fármaco, proteína-proteína o incluso, una combinación de dos fármacos. Al mismo tiempo reduce costos, reduce el tiempo de desarrollo, permite manejar bases de datos grandes y minimiza los riesgos (sirve o no sirve) que puede tener un PI potencial. </w:t>
+        <w:t xml:space="preserve">El reposicionamiento de fármacos mediado por enfoque computacionales es una de esas técnicas. Algunos ejemplos son redes de interacciones proteína-proteína, o, las redes de proximidad que se presentan como una alternativa rápida y eficaz para la reposición de medicamentos aprobados previamente. Estas herramientas permiten predecir el mecanismo de acción proteína-fármaco, proteína-proteína o incluso, una combinación de dos fármacos. Al mismo tiempo reduce costos, reduce el tiempo de desarrollo, permite manejar bases de datos grandes y minimiza los riesgos (sirve o no sirve) que puede tener un principio activo potencial. </w:t>
       </w:r>
     </w:p>
     <w:p>

</xml_diff>